<commit_message>
Services as parameters of postTransaction()
</commit_message>
<xml_diff>
--- a/Reactive Saga Example.docx
+++ b/Reactive Saga Example.docx
@@ -1156,7 +1156,7 @@
           <v:shape id="_x0000_i1025" type="#_x0000_t75" style="width:415.15pt;height:307.5pt" o:ole="">
             <v:imagedata r:id="rId7" o:title=""/>
           </v:shape>
-          <o:OLEObject Type="Embed" ProgID="Visio.Drawing.15" ShapeID="_x0000_i1025" DrawAspect="Content" ObjectID="_1606543450" r:id="rId8"/>
+          <o:OLEObject Type="Embed" ProgID="Visio.Drawing.15" ShapeID="_x0000_i1025" DrawAspect="Content" ObjectID="_1606561278" r:id="rId8"/>
         </w:object>
       </w:r>
     </w:p>
@@ -1246,264 +1246,883 @@
         <w:rPr>
           <w:rFonts w:hint="eastAsia"/>
         </w:rPr>
-        <w:t>的组成：</w:t>
-      </w:r>
-    </w:p>
-    <w:p>
-      <w:pPr>
-        <w:ind w:firstLine="360"/>
-        <w:rPr>
-          <w:rFonts w:ascii="Courier New" w:hAnsi="Courier New" w:cs="Courier New"/>
-          <w:sz w:val="16"/>
-          <w:szCs w:val="16"/>
-        </w:rPr>
-      </w:pPr>
-      <w:r>
-        <w:rPr>
-          <w:rFonts w:ascii="Courier New" w:hAnsi="Courier New" w:cs="Courier New"/>
-          <w:sz w:val="16"/>
-          <w:szCs w:val="16"/>
-        </w:rPr>
-        <w:t>//Service definition</w:t>
-      </w:r>
-    </w:p>
-    <w:p>
-      <w:pPr>
-        <w:rPr>
-          <w:rFonts w:ascii="Courier New" w:hAnsi="Courier New" w:cs="Courier New"/>
-          <w:sz w:val="16"/>
-          <w:szCs w:val="16"/>
-        </w:rPr>
-      </w:pPr>
-      <w:r>
-        <w:rPr>
-          <w:rFonts w:ascii="Courier New" w:hAnsi="Courier New" w:cs="Courier New"/>
-          <w:sz w:val="16"/>
-          <w:szCs w:val="16"/>
-        </w:rPr>
-        <w:t xml:space="preserve">        Service[] services =</w:t>
-      </w:r>
-    </w:p>
-    <w:p>
-      <w:pPr>
-        <w:rPr>
-          <w:rFonts w:ascii="Courier New" w:hAnsi="Courier New" w:cs="Courier New"/>
-          <w:sz w:val="16"/>
-          <w:szCs w:val="16"/>
-        </w:rPr>
-      </w:pPr>
-      <w:r>
-        <w:rPr>
-          <w:rFonts w:ascii="Courier New" w:hAnsi="Courier New" w:cs="Courier New"/>
-          <w:sz w:val="16"/>
-          <w:szCs w:val="16"/>
-        </w:rPr>
-        <w:t xml:space="preserve">                new Service[]{</w:t>
-      </w:r>
-    </w:p>
-    <w:p>
-      <w:pPr>
-        <w:rPr>
-          <w:rFonts w:ascii="Courier New" w:hAnsi="Courier New" w:cs="Courier New"/>
-          <w:sz w:val="16"/>
-          <w:szCs w:val="16"/>
-        </w:rPr>
-      </w:pPr>
-      <w:r>
-        <w:rPr>
-          <w:rFonts w:ascii="Courier New" w:hAnsi="Courier New" w:cs="Courier New"/>
-          <w:sz w:val="16"/>
-          <w:szCs w:val="16"/>
-        </w:rPr>
-        <w:t xml:space="preserve">                        new Service("http://localhost:8081/balance",</w:t>
-      </w:r>
-    </w:p>
-    <w:p>
-      <w:pPr>
-        <w:rPr>
-          <w:rFonts w:ascii="Courier New" w:hAnsi="Courier New" w:cs="Courier New"/>
-          <w:sz w:val="16"/>
-          <w:szCs w:val="16"/>
-        </w:rPr>
-      </w:pPr>
-      <w:r>
-        <w:rPr>
-          <w:rFonts w:ascii="Courier New" w:hAnsi="Courier New" w:cs="Courier New"/>
-          <w:sz w:val="16"/>
-          <w:szCs w:val="16"/>
-        </w:rPr>
-        <w:t xml:space="preserve">                                "/{id}/{amount}/{transactionId}",</w:t>
-      </w:r>
-    </w:p>
-    <w:p>
-      <w:pPr>
-        <w:rPr>
-          <w:rFonts w:ascii="Courier New" w:hAnsi="Courier New" w:cs="Courier New"/>
-          <w:sz w:val="16"/>
-          <w:szCs w:val="16"/>
-        </w:rPr>
-      </w:pPr>
-      <w:r>
-        <w:rPr>
-          <w:rFonts w:ascii="Courier New" w:hAnsi="Courier New" w:cs="Courier New"/>
-          <w:sz w:val="16"/>
-          <w:szCs w:val="16"/>
-        </w:rPr>
-        <w:t xml:space="preserve">                                "/{id}/{transactionId}",</w:t>
-      </w:r>
-    </w:p>
-    <w:p>
-      <w:pPr>
-        <w:rPr>
-          <w:rFonts w:ascii="Courier New" w:hAnsi="Courier New" w:cs="Courier New"/>
-          <w:sz w:val="16"/>
-          <w:szCs w:val="16"/>
-        </w:rPr>
-      </w:pPr>
-      <w:r>
-        <w:rPr>
-          <w:rFonts w:ascii="Courier New" w:hAnsi="Courier New" w:cs="Courier New"/>
-          <w:sz w:val="16"/>
-          <w:szCs w:val="16"/>
-        </w:rPr>
-        <w:t xml:space="preserve">                                true, "/{id}", "/{id}",</w:t>
-      </w:r>
-    </w:p>
-    <w:p>
-      <w:pPr>
-        <w:rPr>
-          <w:rFonts w:ascii="Courier New" w:hAnsi="Courier New" w:cs="Courier New"/>
-          <w:sz w:val="16"/>
-          <w:szCs w:val="16"/>
-        </w:rPr>
-      </w:pPr>
-      <w:r>
-        <w:rPr>
-          <w:rFonts w:ascii="Courier New" w:hAnsi="Courier New" w:cs="Courier New"/>
-          <w:sz w:val="16"/>
-          <w:szCs w:val="16"/>
-        </w:rPr>
-        <w:t xml:space="preserve">                                true),</w:t>
-      </w:r>
-    </w:p>
-    <w:p>
-      <w:pPr>
-        <w:rPr>
-          <w:rFonts w:ascii="Courier New" w:hAnsi="Courier New" w:cs="Courier New"/>
-          <w:sz w:val="16"/>
-          <w:szCs w:val="16"/>
-        </w:rPr>
-      </w:pPr>
-      <w:r>
-        <w:rPr>
-          <w:rFonts w:ascii="Courier New" w:hAnsi="Courier New" w:cs="Courier New"/>
-          <w:sz w:val="16"/>
-          <w:szCs w:val="16"/>
-        </w:rPr>
-        <w:t xml:space="preserve">                        new Service("http://localhost:8082/balance",</w:t>
-      </w:r>
-    </w:p>
-    <w:p>
-      <w:pPr>
-        <w:rPr>
-          <w:rFonts w:ascii="Courier New" w:hAnsi="Courier New" w:cs="Courier New"/>
-          <w:sz w:val="16"/>
-          <w:szCs w:val="16"/>
-        </w:rPr>
-      </w:pPr>
-      <w:r>
-        <w:rPr>
-          <w:rFonts w:ascii="Courier New" w:hAnsi="Courier New" w:cs="Courier New"/>
-          <w:sz w:val="16"/>
-          <w:szCs w:val="16"/>
-        </w:rPr>
-        <w:t xml:space="preserve">                                "/{id}/{amount}/{transactionId}",</w:t>
-      </w:r>
-    </w:p>
-    <w:p>
-      <w:pPr>
-        <w:rPr>
-          <w:rFonts w:ascii="Courier New" w:hAnsi="Courier New" w:cs="Courier New"/>
-          <w:sz w:val="16"/>
-          <w:szCs w:val="16"/>
-        </w:rPr>
-      </w:pPr>
-      <w:r>
-        <w:rPr>
-          <w:rFonts w:ascii="Courier New" w:hAnsi="Courier New" w:cs="Courier New"/>
-          <w:sz w:val="16"/>
-          <w:szCs w:val="16"/>
-        </w:rPr>
-        <w:t xml:space="preserve">                                "/{id}/{transactionId}",</w:t>
-      </w:r>
-    </w:p>
-    <w:p>
-      <w:pPr>
-        <w:rPr>
-          <w:rFonts w:ascii="Courier New" w:hAnsi="Courier New" w:cs="Courier New"/>
-          <w:sz w:val="16"/>
-          <w:szCs w:val="16"/>
-        </w:rPr>
-      </w:pPr>
-      <w:r>
-        <w:rPr>
-          <w:rFonts w:ascii="Courier New" w:hAnsi="Courier New" w:cs="Courier New"/>
-          <w:sz w:val="16"/>
-          <w:szCs w:val="16"/>
-        </w:rPr>
-        <w:t xml:space="preserve">                                true, "/{id}", "/{id}",</w:t>
-      </w:r>
-    </w:p>
-    <w:p>
-      <w:pPr>
-        <w:rPr>
-          <w:rFonts w:ascii="Courier New" w:hAnsi="Courier New" w:cs="Courier New"/>
-          <w:sz w:val="16"/>
-          <w:szCs w:val="16"/>
-        </w:rPr>
-      </w:pPr>
-      <w:r>
-        <w:rPr>
-          <w:rFonts w:ascii="Courier New" w:hAnsi="Courier New" w:cs="Courier New"/>
-          <w:sz w:val="16"/>
-          <w:szCs w:val="16"/>
-        </w:rPr>
-        <w:t xml:space="preserve">                                false)};</w:t>
-      </w:r>
-    </w:p>
-    <w:p>
-      <w:r>
-        <w:rPr>
-          <w:rFonts w:hint="eastAsia"/>
-        </w:rPr>
-        <w:t>内容依次为</w:t>
-      </w:r>
-      <w:r>
-        <w:rPr>
-          <w:rFonts w:hint="eastAsia"/>
-        </w:rPr>
-        <w:t>R</w:t>
-      </w:r>
-      <w:r>
-        <w:t>EST API</w:t>
-      </w:r>
-      <w:r>
-        <w:rPr>
-          <w:rFonts w:hint="eastAsia"/>
-        </w:rPr>
-        <w:t>的</w:t>
-      </w:r>
-      <w:r>
-        <w:rPr>
-          <w:rFonts w:hint="eastAsia"/>
-        </w:rPr>
-        <w:t>B</w:t>
-      </w:r>
-      <w:r>
-        <w:t xml:space="preserve">ase </w:t>
-      </w:r>
-      <w:r>
-        <w:t>URL</w:t>
+        <w:t>的组成</w:t>
+      </w:r>
+      <w:r>
+        <w:rPr>
+          <w:rFonts w:hint="eastAsia"/>
+        </w:rPr>
+        <w:t>。我们将微服务的定义、及交易数据，以</w:t>
+      </w:r>
+      <w:r>
+        <w:rPr>
+          <w:rFonts w:hint="eastAsia"/>
+        </w:rPr>
+        <w:t>JSON</w:t>
+      </w:r>
+      <w:r>
+        <w:rPr>
+          <w:rFonts w:hint="eastAsia"/>
+        </w:rPr>
+        <w:t>格式传入</w:t>
+      </w:r>
+      <w:r>
+        <w:rPr>
+          <w:rFonts w:hint="eastAsia"/>
+        </w:rPr>
+        <w:t>Command Handler</w:t>
+      </w:r>
+      <w:r>
+        <w:rPr>
+          <w:rFonts w:hint="eastAsia"/>
+        </w:rPr>
+        <w:t>之</w:t>
+      </w:r>
+      <w:r>
+        <w:rPr>
+          <w:rFonts w:hint="eastAsia"/>
+        </w:rPr>
+        <w:t>p</w:t>
+      </w:r>
+      <w:r>
+        <w:t>ostTransaction</w:t>
+      </w:r>
+      <w:r>
+        <w:rPr>
+          <w:rFonts w:hint="eastAsia"/>
+        </w:rPr>
+        <w:t>服务。比如</w:t>
+      </w:r>
+      <w:r>
+        <w:rPr>
+          <w:rFonts w:hint="eastAsia"/>
+        </w:rPr>
+        <w:t>：</w:t>
+      </w:r>
+    </w:p>
+    <w:p>
+      <w:pPr>
+        <w:ind w:left="360"/>
+        <w:rPr>
+          <w:rFonts w:ascii="Courier New" w:hAnsi="Courier New" w:cs="Courier New"/>
+          <w:sz w:val="16"/>
+          <w:szCs w:val="16"/>
+        </w:rPr>
+      </w:pPr>
+      <w:r>
+        <w:rPr>
+          <w:rFonts w:ascii="Courier New" w:hAnsi="Courier New" w:cs="Courier New"/>
+          <w:sz w:val="16"/>
+          <w:szCs w:val="16"/>
+        </w:rPr>
+        <w:t>[</w:t>
+      </w:r>
+    </w:p>
+    <w:p>
+      <w:pPr>
+        <w:ind w:left="360"/>
+        <w:rPr>
+          <w:rFonts w:ascii="Courier New" w:hAnsi="Courier New" w:cs="Courier New"/>
+          <w:sz w:val="16"/>
+          <w:szCs w:val="16"/>
+        </w:rPr>
+      </w:pPr>
+      <w:r>
+        <w:rPr>
+          <w:rFonts w:ascii="Courier New" w:hAnsi="Courier New" w:cs="Courier New"/>
+          <w:sz w:val="16"/>
+          <w:szCs w:val="16"/>
+        </w:rPr>
+        <w:tab/>
+        <w:t>{</w:t>
+      </w:r>
+    </w:p>
+    <w:p>
+      <w:pPr>
+        <w:ind w:left="360"/>
+        <w:rPr>
+          <w:rFonts w:ascii="Courier New" w:hAnsi="Courier New" w:cs="Courier New"/>
+          <w:sz w:val="16"/>
+          <w:szCs w:val="16"/>
+        </w:rPr>
+      </w:pPr>
+      <w:r>
+        <w:rPr>
+          <w:rFonts w:ascii="Courier New" w:hAnsi="Courier New" w:cs="Courier New"/>
+          <w:sz w:val="16"/>
+          <w:szCs w:val="16"/>
+        </w:rPr>
+        <w:tab/>
+      </w:r>
+      <w:r>
+        <w:rPr>
+          <w:rFonts w:ascii="Courier New" w:hAnsi="Courier New" w:cs="Courier New"/>
+          <w:sz w:val="16"/>
+          <w:szCs w:val="16"/>
+        </w:rPr>
+        <w:tab/>
+        <w:t>"baseUrl": "http://localhost:8081/balance",</w:t>
+      </w:r>
+    </w:p>
+    <w:p>
+      <w:pPr>
+        <w:ind w:left="360"/>
+        <w:rPr>
+          <w:rFonts w:ascii="Courier New" w:hAnsi="Courier New" w:cs="Courier New"/>
+          <w:sz w:val="16"/>
+          <w:szCs w:val="16"/>
+        </w:rPr>
+      </w:pPr>
+      <w:r>
+        <w:rPr>
+          <w:rFonts w:ascii="Courier New" w:hAnsi="Courier New" w:cs="Courier New"/>
+          <w:sz w:val="16"/>
+          <w:szCs w:val="16"/>
+        </w:rPr>
+        <w:tab/>
+      </w:r>
+      <w:r>
+        <w:rPr>
+          <w:rFonts w:ascii="Courier New" w:hAnsi="Courier New" w:cs="Courier New"/>
+          <w:sz w:val="16"/>
+          <w:szCs w:val="16"/>
+        </w:rPr>
+        <w:tab/>
+        <w:t>"trxUrl": "/{id}/{amount}/{transactionId}",</w:t>
+      </w:r>
+    </w:p>
+    <w:p>
+      <w:pPr>
+        <w:ind w:left="360"/>
+        <w:rPr>
+          <w:rFonts w:ascii="Courier New" w:hAnsi="Courier New" w:cs="Courier New"/>
+          <w:sz w:val="16"/>
+          <w:szCs w:val="16"/>
+        </w:rPr>
+      </w:pPr>
+      <w:r>
+        <w:rPr>
+          <w:rFonts w:ascii="Courier New" w:hAnsi="Courier New" w:cs="Courier New"/>
+          <w:sz w:val="16"/>
+          <w:szCs w:val="16"/>
+        </w:rPr>
+        <w:tab/>
+      </w:r>
+      <w:r>
+        <w:rPr>
+          <w:rFonts w:ascii="Courier New" w:hAnsi="Courier New" w:cs="Courier New"/>
+          <w:sz w:val="16"/>
+          <w:szCs w:val="16"/>
+        </w:rPr>
+        <w:tab/>
+        <w:t>"compensatingUrl": "/{id}/{transactionId}",</w:t>
+      </w:r>
+    </w:p>
+    <w:p>
+      <w:pPr>
+        <w:ind w:left="360"/>
+        <w:rPr>
+          <w:rFonts w:ascii="Courier New" w:hAnsi="Courier New" w:cs="Courier New"/>
+          <w:sz w:val="16"/>
+          <w:szCs w:val="16"/>
+        </w:rPr>
+      </w:pPr>
+      <w:r>
+        <w:rPr>
+          <w:rFonts w:ascii="Courier New" w:hAnsi="Courier New" w:cs="Courier New"/>
+          <w:sz w:val="16"/>
+          <w:szCs w:val="16"/>
+        </w:rPr>
+        <w:tab/>
+      </w:r>
+      <w:r>
+        <w:rPr>
+          <w:rFonts w:ascii="Courier New" w:hAnsi="Courier New" w:cs="Courier New"/>
+          <w:sz w:val="16"/>
+          <w:szCs w:val="16"/>
+        </w:rPr>
+        <w:tab/>
+        <w:t>"holdFlag": true,</w:t>
+      </w:r>
+    </w:p>
+    <w:p>
+      <w:pPr>
+        <w:ind w:left="360"/>
+        <w:rPr>
+          <w:rFonts w:ascii="Courier New" w:hAnsi="Courier New" w:cs="Courier New"/>
+          <w:sz w:val="16"/>
+          <w:szCs w:val="16"/>
+        </w:rPr>
+      </w:pPr>
+      <w:r>
+        <w:rPr>
+          <w:rFonts w:ascii="Courier New" w:hAnsi="Courier New" w:cs="Courier New"/>
+          <w:sz w:val="16"/>
+          <w:szCs w:val="16"/>
+        </w:rPr>
+        <w:tab/>
+      </w:r>
+      <w:r>
+        <w:rPr>
+          <w:rFonts w:ascii="Courier New" w:hAnsi="Courier New" w:cs="Courier New"/>
+          <w:sz w:val="16"/>
+          <w:szCs w:val="16"/>
+        </w:rPr>
+        <w:tab/>
+        <w:t>"commitUrl": "/{id}",</w:t>
+      </w:r>
+    </w:p>
+    <w:p>
+      <w:pPr>
+        <w:ind w:left="360"/>
+        <w:rPr>
+          <w:rFonts w:ascii="Courier New" w:hAnsi="Courier New" w:cs="Courier New"/>
+          <w:sz w:val="16"/>
+          <w:szCs w:val="16"/>
+        </w:rPr>
+      </w:pPr>
+      <w:r>
+        <w:rPr>
+          <w:rFonts w:ascii="Courier New" w:hAnsi="Courier New" w:cs="Courier New"/>
+          <w:sz w:val="16"/>
+          <w:szCs w:val="16"/>
+        </w:rPr>
+        <w:tab/>
+      </w:r>
+      <w:r>
+        <w:rPr>
+          <w:rFonts w:ascii="Courier New" w:hAnsi="Courier New" w:cs="Courier New"/>
+          <w:sz w:val="16"/>
+          <w:szCs w:val="16"/>
+        </w:rPr>
+        <w:tab/>
+        <w:t>"retrieveUrl": "/{id}",</w:t>
+      </w:r>
+    </w:p>
+    <w:p>
+      <w:pPr>
+        <w:ind w:left="360"/>
+        <w:rPr>
+          <w:rFonts w:ascii="Courier New" w:hAnsi="Courier New" w:cs="Courier New"/>
+          <w:sz w:val="16"/>
+          <w:szCs w:val="16"/>
+        </w:rPr>
+      </w:pPr>
+      <w:r>
+        <w:rPr>
+          <w:rFonts w:ascii="Courier New" w:hAnsi="Courier New" w:cs="Courier New"/>
+          <w:sz w:val="16"/>
+          <w:szCs w:val="16"/>
+        </w:rPr>
+        <w:tab/>
+      </w:r>
+      <w:r>
+        <w:rPr>
+          <w:rFonts w:ascii="Courier New" w:hAnsi="Courier New" w:cs="Courier New"/>
+          <w:sz w:val="16"/>
+          <w:szCs w:val="16"/>
+        </w:rPr>
+        <w:tab/>
+        <w:t>"debitCreditFlag": false,</w:t>
+      </w:r>
+    </w:p>
+    <w:p>
+      <w:pPr>
+        <w:ind w:left="360"/>
+        <w:rPr>
+          <w:rFonts w:ascii="Courier New" w:hAnsi="Courier New" w:cs="Courier New"/>
+          <w:sz w:val="16"/>
+          <w:szCs w:val="16"/>
+        </w:rPr>
+      </w:pPr>
+      <w:r>
+        <w:rPr>
+          <w:rFonts w:ascii="Courier New" w:hAnsi="Courier New" w:cs="Courier New"/>
+          <w:sz w:val="16"/>
+          <w:szCs w:val="16"/>
+        </w:rPr>
+        <w:tab/>
+      </w:r>
+      <w:r>
+        <w:rPr>
+          <w:rFonts w:ascii="Courier New" w:hAnsi="Courier New" w:cs="Courier New"/>
+          <w:sz w:val="16"/>
+          <w:szCs w:val="16"/>
+        </w:rPr>
+        <w:tab/>
+        <w:t>"amount": 98.7</w:t>
+      </w:r>
+    </w:p>
+    <w:p>
+      <w:pPr>
+        <w:ind w:left="360"/>
+        <w:rPr>
+          <w:rFonts w:ascii="Courier New" w:hAnsi="Courier New" w:cs="Courier New"/>
+          <w:sz w:val="16"/>
+          <w:szCs w:val="16"/>
+        </w:rPr>
+      </w:pPr>
+      <w:r>
+        <w:rPr>
+          <w:rFonts w:ascii="Courier New" w:hAnsi="Courier New" w:cs="Courier New"/>
+          <w:sz w:val="16"/>
+          <w:szCs w:val="16"/>
+        </w:rPr>
+        <w:tab/>
+        <w:t>},</w:t>
+      </w:r>
+    </w:p>
+    <w:p>
+      <w:pPr>
+        <w:ind w:left="360"/>
+        <w:rPr>
+          <w:rFonts w:ascii="Courier New" w:hAnsi="Courier New" w:cs="Courier New"/>
+          <w:sz w:val="16"/>
+          <w:szCs w:val="16"/>
+        </w:rPr>
+      </w:pPr>
+      <w:r>
+        <w:rPr>
+          <w:rFonts w:ascii="Courier New" w:hAnsi="Courier New" w:cs="Courier New"/>
+          <w:sz w:val="16"/>
+          <w:szCs w:val="16"/>
+        </w:rPr>
+        <w:tab/>
+        <w:t>{</w:t>
+      </w:r>
+    </w:p>
+    <w:p>
+      <w:pPr>
+        <w:ind w:left="360"/>
+        <w:rPr>
+          <w:rFonts w:ascii="Courier New" w:hAnsi="Courier New" w:cs="Courier New"/>
+          <w:sz w:val="16"/>
+          <w:szCs w:val="16"/>
+        </w:rPr>
+      </w:pPr>
+      <w:r>
+        <w:rPr>
+          <w:rFonts w:ascii="Courier New" w:hAnsi="Courier New" w:cs="Courier New"/>
+          <w:sz w:val="16"/>
+          <w:szCs w:val="16"/>
+        </w:rPr>
+        <w:tab/>
+      </w:r>
+      <w:r>
+        <w:rPr>
+          <w:rFonts w:ascii="Courier New" w:hAnsi="Courier New" w:cs="Courier New"/>
+          <w:sz w:val="16"/>
+          <w:szCs w:val="16"/>
+        </w:rPr>
+        <w:tab/>
+        <w:t>"baseUrl": "http://localhost:8082/balance",</w:t>
+      </w:r>
+    </w:p>
+    <w:p>
+      <w:pPr>
+        <w:ind w:left="360"/>
+        <w:rPr>
+          <w:rFonts w:ascii="Courier New" w:hAnsi="Courier New" w:cs="Courier New"/>
+          <w:sz w:val="16"/>
+          <w:szCs w:val="16"/>
+        </w:rPr>
+      </w:pPr>
+      <w:r>
+        <w:rPr>
+          <w:rFonts w:ascii="Courier New" w:hAnsi="Courier New" w:cs="Courier New"/>
+          <w:sz w:val="16"/>
+          <w:szCs w:val="16"/>
+        </w:rPr>
+        <w:tab/>
+      </w:r>
+      <w:r>
+        <w:rPr>
+          <w:rFonts w:ascii="Courier New" w:hAnsi="Courier New" w:cs="Courier New"/>
+          <w:sz w:val="16"/>
+          <w:szCs w:val="16"/>
+        </w:rPr>
+        <w:tab/>
+        <w:t>"trxUrl": "/{id}/{amount}/{transactionId}",</w:t>
+      </w:r>
+    </w:p>
+    <w:p>
+      <w:pPr>
+        <w:ind w:left="360"/>
+        <w:rPr>
+          <w:rFonts w:ascii="Courier New" w:hAnsi="Courier New" w:cs="Courier New"/>
+          <w:sz w:val="16"/>
+          <w:szCs w:val="16"/>
+        </w:rPr>
+      </w:pPr>
+      <w:r>
+        <w:rPr>
+          <w:rFonts w:ascii="Courier New" w:hAnsi="Courier New" w:cs="Courier New"/>
+          <w:sz w:val="16"/>
+          <w:szCs w:val="16"/>
+        </w:rPr>
+        <w:tab/>
+      </w:r>
+      <w:r>
+        <w:rPr>
+          <w:rFonts w:ascii="Courier New" w:hAnsi="Courier New" w:cs="Courier New"/>
+          <w:sz w:val="16"/>
+          <w:szCs w:val="16"/>
+        </w:rPr>
+        <w:tab/>
+        <w:t>"compensatingUrl": "/{id}/{transactionId}",</w:t>
+      </w:r>
+    </w:p>
+    <w:p>
+      <w:pPr>
+        <w:ind w:left="360"/>
+        <w:rPr>
+          <w:rFonts w:ascii="Courier New" w:hAnsi="Courier New" w:cs="Courier New"/>
+          <w:sz w:val="16"/>
+          <w:szCs w:val="16"/>
+        </w:rPr>
+      </w:pPr>
+      <w:r>
+        <w:rPr>
+          <w:rFonts w:ascii="Courier New" w:hAnsi="Courier New" w:cs="Courier New"/>
+          <w:sz w:val="16"/>
+          <w:szCs w:val="16"/>
+        </w:rPr>
+        <w:tab/>
+      </w:r>
+      <w:r>
+        <w:rPr>
+          <w:rFonts w:ascii="Courier New" w:hAnsi="Courier New" w:cs="Courier New"/>
+          <w:sz w:val="16"/>
+          <w:szCs w:val="16"/>
+        </w:rPr>
+        <w:tab/>
+        <w:t>"holdFlag": true,</w:t>
+      </w:r>
+    </w:p>
+    <w:p>
+      <w:pPr>
+        <w:ind w:left="360"/>
+        <w:rPr>
+          <w:rFonts w:ascii="Courier New" w:hAnsi="Courier New" w:cs="Courier New"/>
+          <w:sz w:val="16"/>
+          <w:szCs w:val="16"/>
+        </w:rPr>
+      </w:pPr>
+      <w:r>
+        <w:rPr>
+          <w:rFonts w:ascii="Courier New" w:hAnsi="Courier New" w:cs="Courier New"/>
+          <w:sz w:val="16"/>
+          <w:szCs w:val="16"/>
+        </w:rPr>
+        <w:tab/>
+      </w:r>
+      <w:r>
+        <w:rPr>
+          <w:rFonts w:ascii="Courier New" w:hAnsi="Courier New" w:cs="Courier New"/>
+          <w:sz w:val="16"/>
+          <w:szCs w:val="16"/>
+        </w:rPr>
+        <w:tab/>
+        <w:t>"commitUrl": "/{id}",</w:t>
+      </w:r>
+    </w:p>
+    <w:p>
+      <w:pPr>
+        <w:ind w:left="360"/>
+        <w:rPr>
+          <w:rFonts w:ascii="Courier New" w:hAnsi="Courier New" w:cs="Courier New"/>
+          <w:sz w:val="16"/>
+          <w:szCs w:val="16"/>
+        </w:rPr>
+      </w:pPr>
+      <w:r>
+        <w:rPr>
+          <w:rFonts w:ascii="Courier New" w:hAnsi="Courier New" w:cs="Courier New"/>
+          <w:sz w:val="16"/>
+          <w:szCs w:val="16"/>
+        </w:rPr>
+        <w:tab/>
+      </w:r>
+      <w:r>
+        <w:rPr>
+          <w:rFonts w:ascii="Courier New" w:hAnsi="Courier New" w:cs="Courier New"/>
+          <w:sz w:val="16"/>
+          <w:szCs w:val="16"/>
+        </w:rPr>
+        <w:tab/>
+        <w:t>"retrieveUrl": "/{id}",</w:t>
+      </w:r>
+    </w:p>
+    <w:p>
+      <w:pPr>
+        <w:ind w:left="360"/>
+        <w:rPr>
+          <w:rFonts w:ascii="Courier New" w:hAnsi="Courier New" w:cs="Courier New"/>
+          <w:sz w:val="16"/>
+          <w:szCs w:val="16"/>
+        </w:rPr>
+      </w:pPr>
+      <w:r>
+        <w:rPr>
+          <w:rFonts w:ascii="Courier New" w:hAnsi="Courier New" w:cs="Courier New"/>
+          <w:sz w:val="16"/>
+          <w:szCs w:val="16"/>
+        </w:rPr>
+        <w:tab/>
+      </w:r>
+      <w:r>
+        <w:rPr>
+          <w:rFonts w:ascii="Courier New" w:hAnsi="Courier New" w:cs="Courier New"/>
+          <w:sz w:val="16"/>
+          <w:szCs w:val="16"/>
+        </w:rPr>
+        <w:tab/>
+        <w:t>"debitCreditFlag": false,</w:t>
+      </w:r>
+    </w:p>
+    <w:p>
+      <w:pPr>
+        <w:ind w:left="360"/>
+        <w:rPr>
+          <w:rFonts w:ascii="Courier New" w:hAnsi="Courier New" w:cs="Courier New"/>
+          <w:sz w:val="16"/>
+          <w:szCs w:val="16"/>
+        </w:rPr>
+      </w:pPr>
+      <w:r>
+        <w:rPr>
+          <w:rFonts w:ascii="Courier New" w:hAnsi="Courier New" w:cs="Courier New"/>
+          <w:sz w:val="16"/>
+          <w:szCs w:val="16"/>
+        </w:rPr>
+        <w:tab/>
+      </w:r>
+      <w:r>
+        <w:rPr>
+          <w:rFonts w:ascii="Courier New" w:hAnsi="Courier New" w:cs="Courier New"/>
+          <w:sz w:val="16"/>
+          <w:szCs w:val="16"/>
+        </w:rPr>
+        <w:tab/>
+        <w:t>"amount": 100.00</w:t>
+      </w:r>
+    </w:p>
+    <w:p>
+      <w:pPr>
+        <w:ind w:left="360"/>
+        <w:rPr>
+          <w:rFonts w:ascii="Courier New" w:hAnsi="Courier New" w:cs="Courier New"/>
+          <w:sz w:val="16"/>
+          <w:szCs w:val="16"/>
+        </w:rPr>
+      </w:pPr>
+      <w:r>
+        <w:rPr>
+          <w:rFonts w:ascii="Courier New" w:hAnsi="Courier New" w:cs="Courier New"/>
+          <w:sz w:val="16"/>
+          <w:szCs w:val="16"/>
+        </w:rPr>
+        <w:lastRenderedPageBreak/>
+        <w:tab/>
+        <w:t>},</w:t>
+      </w:r>
+    </w:p>
+    <w:p>
+      <w:pPr>
+        <w:ind w:left="360"/>
+        <w:rPr>
+          <w:rFonts w:ascii="Courier New" w:hAnsi="Courier New" w:cs="Courier New"/>
+          <w:sz w:val="16"/>
+          <w:szCs w:val="16"/>
+        </w:rPr>
+      </w:pPr>
+      <w:r>
+        <w:rPr>
+          <w:rFonts w:ascii="Courier New" w:hAnsi="Courier New" w:cs="Courier New"/>
+          <w:sz w:val="16"/>
+          <w:szCs w:val="16"/>
+        </w:rPr>
+        <w:tab/>
+        <w:t>{</w:t>
+      </w:r>
+    </w:p>
+    <w:p>
+      <w:pPr>
+        <w:ind w:left="360"/>
+        <w:rPr>
+          <w:rFonts w:ascii="Courier New" w:hAnsi="Courier New" w:cs="Courier New"/>
+          <w:sz w:val="16"/>
+          <w:szCs w:val="16"/>
+        </w:rPr>
+      </w:pPr>
+      <w:r>
+        <w:rPr>
+          <w:rFonts w:ascii="Courier New" w:hAnsi="Courier New" w:cs="Courier New"/>
+          <w:sz w:val="16"/>
+          <w:szCs w:val="16"/>
+        </w:rPr>
+        <w:tab/>
+      </w:r>
+      <w:r>
+        <w:rPr>
+          <w:rFonts w:ascii="Courier New" w:hAnsi="Courier New" w:cs="Courier New"/>
+          <w:sz w:val="16"/>
+          <w:szCs w:val="16"/>
+        </w:rPr>
+        <w:tab/>
+        <w:t>"baseUrl": "http://localhost:8083/balance",</w:t>
+      </w:r>
+    </w:p>
+    <w:p>
+      <w:pPr>
+        <w:ind w:left="360"/>
+        <w:rPr>
+          <w:rFonts w:ascii="Courier New" w:hAnsi="Courier New" w:cs="Courier New"/>
+          <w:sz w:val="16"/>
+          <w:szCs w:val="16"/>
+        </w:rPr>
+      </w:pPr>
+      <w:r>
+        <w:rPr>
+          <w:rFonts w:ascii="Courier New" w:hAnsi="Courier New" w:cs="Courier New"/>
+          <w:sz w:val="16"/>
+          <w:szCs w:val="16"/>
+        </w:rPr>
+        <w:tab/>
+      </w:r>
+      <w:r>
+        <w:rPr>
+          <w:rFonts w:ascii="Courier New" w:hAnsi="Courier New" w:cs="Courier New"/>
+          <w:sz w:val="16"/>
+          <w:szCs w:val="16"/>
+        </w:rPr>
+        <w:tab/>
+        <w:t>"trxUrl": "/{id}/{amount}/{transactionId}",</w:t>
+      </w:r>
+    </w:p>
+    <w:p>
+      <w:pPr>
+        <w:ind w:left="360"/>
+        <w:rPr>
+          <w:rFonts w:ascii="Courier New" w:hAnsi="Courier New" w:cs="Courier New"/>
+          <w:sz w:val="16"/>
+          <w:szCs w:val="16"/>
+        </w:rPr>
+      </w:pPr>
+      <w:r>
+        <w:rPr>
+          <w:rFonts w:ascii="Courier New" w:hAnsi="Courier New" w:cs="Courier New"/>
+          <w:sz w:val="16"/>
+          <w:szCs w:val="16"/>
+        </w:rPr>
+        <w:tab/>
+      </w:r>
+      <w:r>
+        <w:rPr>
+          <w:rFonts w:ascii="Courier New" w:hAnsi="Courier New" w:cs="Courier New"/>
+          <w:sz w:val="16"/>
+          <w:szCs w:val="16"/>
+        </w:rPr>
+        <w:tab/>
+        <w:t>"compensatingUrl": "/{id}/{transactionId}",</w:t>
+      </w:r>
+    </w:p>
+    <w:p>
+      <w:pPr>
+        <w:ind w:left="360"/>
+        <w:rPr>
+          <w:rFonts w:ascii="Courier New" w:hAnsi="Courier New" w:cs="Courier New"/>
+          <w:sz w:val="16"/>
+          <w:szCs w:val="16"/>
+        </w:rPr>
+      </w:pPr>
+      <w:r>
+        <w:rPr>
+          <w:rFonts w:ascii="Courier New" w:hAnsi="Courier New" w:cs="Courier New"/>
+          <w:sz w:val="16"/>
+          <w:szCs w:val="16"/>
+        </w:rPr>
+        <w:tab/>
+      </w:r>
+      <w:r>
+        <w:rPr>
+          <w:rFonts w:ascii="Courier New" w:hAnsi="Courier New" w:cs="Courier New"/>
+          <w:sz w:val="16"/>
+          <w:szCs w:val="16"/>
+        </w:rPr>
+        <w:tab/>
+        <w:t>"holdFlag": true,</w:t>
+      </w:r>
+    </w:p>
+    <w:p>
+      <w:pPr>
+        <w:ind w:left="360"/>
+        <w:rPr>
+          <w:rFonts w:ascii="Courier New" w:hAnsi="Courier New" w:cs="Courier New"/>
+          <w:sz w:val="16"/>
+          <w:szCs w:val="16"/>
+        </w:rPr>
+      </w:pPr>
+      <w:r>
+        <w:rPr>
+          <w:rFonts w:ascii="Courier New" w:hAnsi="Courier New" w:cs="Courier New"/>
+          <w:sz w:val="16"/>
+          <w:szCs w:val="16"/>
+        </w:rPr>
+        <w:tab/>
+      </w:r>
+      <w:r>
+        <w:rPr>
+          <w:rFonts w:ascii="Courier New" w:hAnsi="Courier New" w:cs="Courier New"/>
+          <w:sz w:val="16"/>
+          <w:szCs w:val="16"/>
+        </w:rPr>
+        <w:tab/>
+        <w:t>"commitUrl": "/{id}",</w:t>
+      </w:r>
+    </w:p>
+    <w:p>
+      <w:pPr>
+        <w:ind w:left="360"/>
+        <w:rPr>
+          <w:rFonts w:ascii="Courier New" w:hAnsi="Courier New" w:cs="Courier New"/>
+          <w:sz w:val="16"/>
+          <w:szCs w:val="16"/>
+        </w:rPr>
+      </w:pPr>
+      <w:r>
+        <w:rPr>
+          <w:rFonts w:ascii="Courier New" w:hAnsi="Courier New" w:cs="Courier New"/>
+          <w:sz w:val="16"/>
+          <w:szCs w:val="16"/>
+        </w:rPr>
+        <w:tab/>
+      </w:r>
+      <w:r>
+        <w:rPr>
+          <w:rFonts w:ascii="Courier New" w:hAnsi="Courier New" w:cs="Courier New"/>
+          <w:sz w:val="16"/>
+          <w:szCs w:val="16"/>
+        </w:rPr>
+        <w:tab/>
+        <w:t>"retrieveUrl": "/{id}",</w:t>
+      </w:r>
+    </w:p>
+    <w:p>
+      <w:pPr>
+        <w:ind w:left="360"/>
+        <w:rPr>
+          <w:rFonts w:ascii="Courier New" w:hAnsi="Courier New" w:cs="Courier New"/>
+          <w:sz w:val="16"/>
+          <w:szCs w:val="16"/>
+        </w:rPr>
+      </w:pPr>
+      <w:r>
+        <w:rPr>
+          <w:rFonts w:ascii="Courier New" w:hAnsi="Courier New" w:cs="Courier New"/>
+          <w:sz w:val="16"/>
+          <w:szCs w:val="16"/>
+        </w:rPr>
+        <w:tab/>
+      </w:r>
+      <w:r>
+        <w:rPr>
+          <w:rFonts w:ascii="Courier New" w:hAnsi="Courier New" w:cs="Courier New"/>
+          <w:sz w:val="16"/>
+          <w:szCs w:val="16"/>
+        </w:rPr>
+        <w:tab/>
+        <w:t>"debitCreditFlag": true,</w:t>
+      </w:r>
+    </w:p>
+    <w:p>
+      <w:pPr>
+        <w:ind w:left="360"/>
+        <w:rPr>
+          <w:rFonts w:ascii="Courier New" w:hAnsi="Courier New" w:cs="Courier New"/>
+          <w:sz w:val="16"/>
+          <w:szCs w:val="16"/>
+        </w:rPr>
+      </w:pPr>
+      <w:r>
+        <w:rPr>
+          <w:rFonts w:ascii="Courier New" w:hAnsi="Courier New" w:cs="Courier New"/>
+          <w:sz w:val="16"/>
+          <w:szCs w:val="16"/>
+        </w:rPr>
+        <w:tab/>
+      </w:r>
+      <w:r>
+        <w:rPr>
+          <w:rFonts w:ascii="Courier New" w:hAnsi="Courier New" w:cs="Courier New"/>
+          <w:sz w:val="16"/>
+          <w:szCs w:val="16"/>
+        </w:rPr>
+        <w:tab/>
+        <w:t>"amount": 198.7</w:t>
+      </w:r>
+    </w:p>
+    <w:p>
+      <w:pPr>
+        <w:ind w:left="360"/>
+        <w:rPr>
+          <w:rFonts w:ascii="Courier New" w:hAnsi="Courier New" w:cs="Courier New"/>
+          <w:sz w:val="16"/>
+          <w:szCs w:val="16"/>
+        </w:rPr>
+      </w:pPr>
+      <w:r>
+        <w:rPr>
+          <w:rFonts w:ascii="Courier New" w:hAnsi="Courier New" w:cs="Courier New"/>
+          <w:sz w:val="16"/>
+          <w:szCs w:val="16"/>
+        </w:rPr>
+        <w:tab/>
+        <w:t>}</w:t>
+      </w:r>
+    </w:p>
+    <w:p>
+      <w:pPr>
+        <w:ind w:left="360"/>
+        <w:rPr>
+          <w:rFonts w:ascii="Courier New" w:hAnsi="Courier New" w:cs="Courier New"/>
+          <w:sz w:val="16"/>
+          <w:szCs w:val="16"/>
+        </w:rPr>
+      </w:pPr>
+      <w:r>
+        <w:rPr>
+          <w:rFonts w:ascii="Courier New" w:hAnsi="Courier New" w:cs="Courier New"/>
+          <w:sz w:val="16"/>
+          <w:szCs w:val="16"/>
+        </w:rPr>
+        <w:t>]</w:t>
+      </w:r>
+    </w:p>
+    <w:p>
+      <w:r>
+        <w:rPr>
+          <w:rFonts w:hint="eastAsia"/>
+        </w:rPr>
+        <w:t>该</w:t>
+      </w:r>
+      <w:r>
+        <w:rPr>
+          <w:rFonts w:hint="eastAsia"/>
+        </w:rPr>
+        <w:t>内容</w:t>
+      </w:r>
+      <w:r>
+        <w:rPr>
+          <w:rFonts w:hint="eastAsia"/>
+        </w:rPr>
+        <w:t>代表分别从微服务</w:t>
+      </w:r>
+      <w:r>
+        <w:rPr>
+          <w:rFonts w:hint="eastAsia"/>
+        </w:rPr>
+        <w:t>1</w:t>
       </w:r>
       <w:r>
         <w:rPr>
@@ -1515,111 +2134,82 @@
         <w:rPr>
           <w:rFonts w:hint="eastAsia"/>
         </w:rPr>
+        <w:t>2</w:t>
+      </w:r>
+      <w:r>
+        <w:rPr>
+          <w:rFonts w:hint="eastAsia"/>
+        </w:rPr>
+        <w:t>扣减</w:t>
+      </w:r>
+      <w:r>
+        <w:rPr>
+          <w:rFonts w:hint="eastAsia"/>
+        </w:rPr>
+        <w:t>98</w:t>
+      </w:r>
+      <w:r>
+        <w:t>.7</w:t>
+      </w:r>
+      <w:r>
+        <w:rPr>
+          <w:rFonts w:hint="eastAsia"/>
+        </w:rPr>
+        <w:t>、</w:t>
+      </w:r>
+      <w:r>
+        <w:rPr>
+          <w:rFonts w:hint="eastAsia"/>
+        </w:rPr>
+        <w:t>100</w:t>
+      </w:r>
+      <w:r>
+        <w:rPr>
+          <w:rFonts w:hint="eastAsia"/>
+        </w:rPr>
+        <w:t>，并将</w:t>
+      </w:r>
+      <w:r>
+        <w:rPr>
+          <w:rFonts w:hint="eastAsia"/>
+        </w:rPr>
+        <w:t>1</w:t>
+      </w:r>
+      <w:r>
+        <w:t>98.7</w:t>
+      </w:r>
+      <w:r>
+        <w:rPr>
+          <w:rFonts w:hint="eastAsia"/>
+        </w:rPr>
+        <w:t>存入微服务</w:t>
+      </w:r>
+      <w:r>
+        <w:rPr>
+          <w:rFonts w:hint="eastAsia"/>
+        </w:rPr>
+        <w:t>。</w:t>
+      </w:r>
+      <w:r>
+        <w:rPr>
+          <w:rFonts w:hint="eastAsia"/>
+        </w:rPr>
         <w:t>S</w:t>
       </w:r>
       <w:r>
-        <w:t xml:space="preserve">ubmit </w:t>
-      </w:r>
-      <w:r>
-        <w:rPr>
-          <w:rFonts w:hint="eastAsia"/>
-        </w:rPr>
-        <w:t>URL</w:t>
-      </w:r>
-      <w:r>
-        <w:rPr>
-          <w:rFonts w:hint="eastAsia"/>
-        </w:rPr>
-        <w:t>、</w:t>
-      </w:r>
-      <w:r>
-        <w:rPr>
-          <w:rFonts w:hint="eastAsia"/>
-        </w:rPr>
-        <w:t>C</w:t>
-      </w:r>
-      <w:r>
-        <w:t xml:space="preserve">ompensating </w:t>
-      </w:r>
-      <w:r>
-        <w:rPr>
-          <w:rFonts w:hint="eastAsia"/>
-        </w:rPr>
-        <w:t>URL</w:t>
-      </w:r>
-      <w:r>
-        <w:rPr>
-          <w:rFonts w:hint="eastAsia"/>
-        </w:rPr>
-        <w:t>、</w:t>
-      </w:r>
-      <w:r>
-        <w:rPr>
-          <w:rFonts w:hint="eastAsia"/>
-        </w:rPr>
-        <w:t>A</w:t>
-      </w:r>
-      <w:r>
-        <w:t>ppli</w:t>
-      </w:r>
-      <w:bookmarkStart w:id="0" w:name="_GoBack"/>
-      <w:bookmarkEnd w:id="0"/>
-      <w:r>
-        <w:t xml:space="preserve">cation </w:t>
-      </w:r>
-      <w:r>
-        <w:rPr>
-          <w:rFonts w:hint="eastAsia"/>
-        </w:rPr>
-        <w:t>H</w:t>
-      </w:r>
-      <w:r>
-        <w:t>old Flag</w:t>
-      </w:r>
-      <w:r>
-        <w:rPr>
-          <w:rFonts w:hint="eastAsia"/>
-        </w:rPr>
-        <w:t>、</w:t>
-      </w:r>
-      <w:r>
-        <w:rPr>
-          <w:rFonts w:hint="eastAsia"/>
-        </w:rPr>
-        <w:t>C</w:t>
-      </w:r>
-      <w:r>
-        <w:t>ommit URL</w:t>
-      </w:r>
-      <w:r>
-        <w:rPr>
-          <w:rFonts w:hint="eastAsia"/>
-        </w:rPr>
-        <w:t>、</w:t>
-      </w:r>
-      <w:r>
-        <w:t>Retrieve URL</w:t>
-      </w:r>
-      <w:r>
-        <w:rPr>
-          <w:rFonts w:hint="eastAsia"/>
-        </w:rPr>
-        <w:t>、</w:t>
-      </w:r>
-      <w:r>
-        <w:rPr>
-          <w:rFonts w:hint="eastAsia"/>
-        </w:rPr>
-        <w:t>D</w:t>
-      </w:r>
-      <w:r>
-        <w:t>ebit/Credit Flag</w:t>
-      </w:r>
-      <w:r>
-        <w:rPr>
-          <w:rFonts w:hint="eastAsia"/>
-        </w:rPr>
-        <w:t>。详情可参见</w:t>
+        <w:t>ervice</w:t>
+      </w:r>
+      <w:r>
+        <w:rPr>
+          <w:rFonts w:hint="eastAsia"/>
+        </w:rPr>
+        <w:t>的具体定义请</w:t>
+      </w:r>
+      <w:r>
+        <w:rPr>
+          <w:rFonts w:hint="eastAsia"/>
+        </w:rPr>
+        <w:t>参见</w:t>
       </w:r>
       <w:r>
         <w:rPr>
@@ -1773,7 +2363,23 @@
           <w:sz w:val="16"/>
           <w:szCs w:val="16"/>
         </w:rPr>
-        <w:t xml:space="preserve"> " + id + ", amount " + amount,</w:t>
+        <w:t xml:space="preserve"> " + id</w:t>
+      </w:r>
+      <w:r>
+        <w:rPr>
+          <w:rFonts w:ascii="Courier New" w:hAnsi="Courier New" w:cs="Courier New"/>
+          <w:sz w:val="16"/>
+          <w:szCs w:val="16"/>
+        </w:rPr>
+        <w:t>,</w:t>
+      </w:r>
+      <w:r>
+        <w:rPr>
+          <w:rFonts w:ascii="Courier New" w:hAnsi="Courier New" w:cs="Courier New"/>
+          <w:sz w:val="16"/>
+          <w:szCs w:val="16"/>
+        </w:rPr>
+        <w:t xml:space="preserve"> </w:t>
       </w:r>
       <w:r>
         <w:rPr>
@@ -1824,15 +2430,23 @@
           <w:sz w:val="16"/>
           <w:szCs w:val="16"/>
         </w:rPr>
-        <w:t xml:space="preserve">        Step step = new Step(stepId, "Post transaction with id " + id + ", amount " + </w:t>
-      </w:r>
-      <w:r>
-        <w:rPr>
-          <w:rFonts w:ascii="Courier New" w:hAnsi="Courier New" w:cs="Courier New"/>
-          <w:sz w:val="16"/>
-          <w:szCs w:val="16"/>
-        </w:rPr>
-        <w:t xml:space="preserve">amount, </w:t>
+        <w:t xml:space="preserve">        Step step = new Step(stepId, "Post transaction</w:t>
+      </w:r>
+      <w:r>
+        <w:rPr>
+          <w:rFonts w:ascii="Courier New" w:hAnsi="Courier New" w:cs="Courier New"/>
+          <w:sz w:val="16"/>
+          <w:szCs w:val="16"/>
+        </w:rPr>
+        <w:t xml:space="preserve"> with id " + id</w:t>
+      </w:r>
+      <w:r>
+        <w:rPr>
+          <w:rFonts w:ascii="Courier New" w:hAnsi="Courier New" w:cs="Courier New"/>
+          <w:sz w:val="16"/>
+          <w:szCs w:val="16"/>
+        </w:rPr>
+        <w:t xml:space="preserve">, </w:t>
       </w:r>
       <w:r>
         <w:rPr>
@@ -2012,6 +2626,48 @@
           <w:sz w:val="16"/>
           <w:szCs w:val="16"/>
         </w:rPr>
+        <w:tab/>
+      </w:r>
+      <w:r>
+        <w:rPr>
+          <w:rFonts w:ascii="Courier New" w:hAnsi="Courier New" w:cs="Courier New"/>
+          <w:sz w:val="16"/>
+          <w:szCs w:val="16"/>
+        </w:rPr>
+        <w:tab/>
+      </w:r>
+      <w:r>
+        <w:rPr>
+          <w:rFonts w:ascii="Courier New" w:hAnsi="Courier New" w:cs="Courier New"/>
+          <w:sz w:val="16"/>
+          <w:szCs w:val="16"/>
+        </w:rPr>
+        <w:tab/>
+        <w:t xml:space="preserve">    </w:t>
+      </w:r>
+      <w:r>
+        <w:rPr>
+          <w:rFonts w:ascii="Courier New" w:hAnsi="Courier New" w:cs="Courier New"/>
+          <w:sz w:val="16"/>
+          <w:szCs w:val="16"/>
+        </w:rPr>
+        <w:t>float trxAmount = stp.getDebitCreditFlag() ? stp.getAmount() : -stp.getAmount();</w:t>
+      </w:r>
+    </w:p>
+    <w:p>
+      <w:pPr>
+        <w:rPr>
+          <w:rFonts w:ascii="Courier New" w:hAnsi="Courier New" w:cs="Courier New"/>
+          <w:sz w:val="16"/>
+          <w:szCs w:val="16"/>
+        </w:rPr>
+      </w:pPr>
+      <w:r>
+        <w:rPr>
+          <w:rFonts w:ascii="Courier New" w:hAnsi="Courier New" w:cs="Courier New"/>
+          <w:sz w:val="16"/>
+          <w:szCs w:val="16"/>
+        </w:rPr>
         <w:t xml:space="preserve">                    Mono&lt;Entry&gt; entry = WebClient.create()</w:t>
       </w:r>
     </w:p>
@@ -2046,7 +2702,23 @@
           <w:sz w:val="16"/>
           <w:szCs w:val="16"/>
         </w:rPr>
-        <w:t xml:space="preserve">                            .uri(stp.getBaseUrl() + stp.getTrxUrl(), id, amount, eventId)</w:t>
+        <w:t xml:space="preserve">                            .uri(stp.getBaseUrl() + stp.getTrxUrl(), id, </w:t>
+      </w:r>
+      <w:r>
+        <w:rPr>
+          <w:rFonts w:ascii="Courier New" w:hAnsi="Courier New" w:cs="Courier New"/>
+          <w:sz w:val="16"/>
+          <w:szCs w:val="16"/>
+        </w:rPr>
+        <w:t>trxA</w:t>
+      </w:r>
+      <w:r>
+        <w:rPr>
+          <w:rFonts w:ascii="Courier New" w:hAnsi="Courier New" w:cs="Courier New"/>
+          <w:sz w:val="16"/>
+          <w:szCs w:val="16"/>
+        </w:rPr>
+        <w:t>mount, eventId)</w:t>
       </w:r>
     </w:p>
     <w:p>
@@ -2182,6 +2854,7 @@
           <w:sz w:val="16"/>
           <w:szCs w:val="16"/>
         </w:rPr>
+        <w:lastRenderedPageBreak/>
         <w:t xml:space="preserve">                                logger.debug("Call " + stp.getTrxUrl() + " completed with response " + p.toString());</w:t>
       </w:r>
     </w:p>
@@ -2541,7 +3214,6 @@
           <w:sz w:val="16"/>
           <w:szCs w:val="16"/>
         </w:rPr>
-        <w:lastRenderedPageBreak/>
         <w:t xml:space="preserve">                .onErrorResume(ex -&gt; {</w:t>
       </w:r>
     </w:p>
@@ -2701,77 +3373,87 @@
         </w:rPr>
         <w:t>完整的程序请见</w:t>
       </w:r>
+      <w:r>
+        <w:rPr>
+          <w:rStyle w:val="ad"/>
+        </w:rPr>
+        <w:t>https://github.com/DAYUCS/commandhandler/blob/master/src/main/java/com/eximbills/commandhandler/CommandHandlerApplication.java</w:t>
+      </w:r>
+      <w:r>
+        <w:rPr>
+          <w:rStyle w:val="ad"/>
+        </w:rPr>
+        <w:t>，</w:t>
+      </w:r>
+      <w:r>
+        <w:rPr>
+          <w:rStyle w:val="ad"/>
+          <w:rFonts w:hint="eastAsia"/>
+        </w:rPr>
+        <w:t>上面解释的这一段自</w:t>
+      </w:r>
+      <w:r>
+        <w:rPr>
+          <w:rStyle w:val="ad"/>
+          <w:rFonts w:hint="eastAsia"/>
+        </w:rPr>
+        <w:t>1</w:t>
+      </w:r>
+      <w:r>
+        <w:rPr>
+          <w:rStyle w:val="ad"/>
+        </w:rPr>
+        <w:t>22</w:t>
+      </w:r>
+      <w:r>
+        <w:rPr>
+          <w:rFonts w:hint="eastAsia"/>
+        </w:rPr>
+        <w:t>行起。</w:t>
+      </w:r>
+    </w:p>
+    <w:p>
+      <w:pPr>
+        <w:jc w:val="left"/>
+      </w:pPr>
+    </w:p>
+    <w:p>
+      <w:pPr>
+        <w:jc w:val="left"/>
+      </w:pPr>
+      <w:r>
+        <w:rPr>
+          <w:rFonts w:hint="eastAsia"/>
+        </w:rPr>
+        <w:t>三</w:t>
+      </w:r>
+      <w:r>
+        <w:rPr>
+          <w:rFonts w:hint="eastAsia"/>
+        </w:rPr>
+        <w:t>个被调用的微服务项目也放在了</w:t>
+      </w:r>
+      <w:r>
+        <w:rPr>
+          <w:rFonts w:hint="eastAsia"/>
+        </w:rPr>
+        <w:t>G</w:t>
+      </w:r>
+      <w:r>
+        <w:t>ithub</w:t>
+      </w:r>
+      <w:r>
+        <w:rPr>
+          <w:rFonts w:hint="eastAsia"/>
+        </w:rPr>
+        <w:t>上，分别为</w:t>
+      </w:r>
+    </w:p>
+    <w:p>
+      <w:pPr>
+        <w:jc w:val="left"/>
+      </w:pPr>
       <w:hyperlink r:id="rId9" w:history="1">
-        <w:r>
-          <w:rPr>
-            <w:rStyle w:val="ad"/>
-          </w:rPr>
-          <w:t>https://github.com/DAYUCS/commandhandler/blob/master/src/main/java/com/eximbills/commandhandler/CommandHandlerApplication.java</w:t>
-        </w:r>
-        <w:r>
-          <w:rPr>
-            <w:rStyle w:val="ad"/>
-          </w:rPr>
-          <w:t>，</w:t>
-        </w:r>
-        <w:r>
-          <w:rPr>
-            <w:rStyle w:val="ad"/>
-            <w:rFonts w:hint="eastAsia"/>
-          </w:rPr>
-          <w:t>上面解释的这一段自</w:t>
-        </w:r>
-        <w:r>
-          <w:rPr>
-            <w:rStyle w:val="ad"/>
-            <w:rFonts w:hint="eastAsia"/>
-          </w:rPr>
-          <w:t>109</w:t>
-        </w:r>
-      </w:hyperlink>
-      <w:r>
-        <w:rPr>
-          <w:rFonts w:hint="eastAsia"/>
-        </w:rPr>
-        <w:t>行起。</w:t>
-      </w:r>
-    </w:p>
-    <w:p>
-      <w:pPr>
-        <w:jc w:val="left"/>
-      </w:pPr>
-    </w:p>
-    <w:p>
-      <w:pPr>
-        <w:jc w:val="left"/>
-      </w:pPr>
-      <w:r>
-        <w:rPr>
-          <w:rFonts w:hint="eastAsia"/>
-        </w:rPr>
-        <w:t>两个被调用的微服务项目也放在了</w:t>
-      </w:r>
-      <w:r>
-        <w:rPr>
-          <w:rFonts w:hint="eastAsia"/>
-        </w:rPr>
-        <w:t>G</w:t>
-      </w:r>
-      <w:r>
-        <w:t>ithub</w:t>
-      </w:r>
-      <w:r>
-        <w:rPr>
-          <w:rFonts w:hint="eastAsia"/>
-        </w:rPr>
-        <w:t>上，分别为</w:t>
-      </w:r>
-    </w:p>
-    <w:p>
-      <w:pPr>
-        <w:jc w:val="left"/>
-      </w:pPr>
-      <w:hyperlink r:id="rId10" w:history="1">
         <w:r>
           <w:rPr>
             <w:rStyle w:val="ad"/>
@@ -2783,13 +3465,31 @@
     <w:p>
       <w:pPr>
         <w:jc w:val="left"/>
+        <w:rPr>
+          <w:rStyle w:val="ad"/>
+        </w:rPr>
+      </w:pPr>
+      <w:hyperlink r:id="rId10" w:history="1">
+        <w:r>
+          <w:rPr>
+            <w:rStyle w:val="ad"/>
+          </w:rPr>
+          <w:t>https://github.com/DAYUCS/backservice2</w:t>
+        </w:r>
+      </w:hyperlink>
+      <w:bookmarkStart w:id="0" w:name="_GoBack"/>
+      <w:bookmarkEnd w:id="0"/>
+    </w:p>
+    <w:p>
+      <w:pPr>
+        <w:jc w:val="left"/>
       </w:pPr>
       <w:hyperlink r:id="rId11" w:history="1">
         <w:r>
           <w:rPr>
             <w:rStyle w:val="ad"/>
           </w:rPr>
-          <w:t>https://github.com/DAYUCS/backservice2</w:t>
+          <w:t>https://github.com/DAYUCS/backservice3</w:t>
         </w:r>
       </w:hyperlink>
     </w:p>
@@ -3613,7 +4313,6 @@
   <w:style w:type="character" w:default="1" w:styleId="a0">
     <w:name w:val="Default Paragraph Font"/>
     <w:uiPriority w:val="1"/>
-    <w:semiHidden/>
     <w:unhideWhenUsed/>
   </w:style>
   <w:style w:type="table" w:default="1" w:styleId="a1">

</xml_diff>

<commit_message>
update document for using MongoDB as Event Store
</commit_message>
<xml_diff>
--- a/Reactive Saga Example.docx
+++ b/Reactive Saga Example.docx
@@ -1153,14 +1153,12 @@
             <v:path o:extrusionok="f" gradientshapeok="t" o:connecttype="rect"/>
             <o:lock v:ext="edit" aspectratio="t"/>
           </v:shapetype>
-          <v:shape id="_x0000_i1027" type="#_x0000_t75" style="width:415.15pt;height:307.5pt" o:ole="">
+          <v:shape id="_x0000_i1025" type="#_x0000_t75" style="width:415.15pt;height:307.5pt" o:ole="">
             <v:imagedata r:id="rId7" o:title=""/>
           </v:shape>
-          <o:OLEObject Type="Embed" ProgID="Visio.Drawing.15" ShapeID="_x0000_i1027" DrawAspect="Content" ObjectID="_1606562390" r:id="rId8"/>
+          <o:OLEObject Type="Embed" ProgID="Visio.Drawing.15" ShapeID="_x0000_i1025" DrawAspect="Content" ObjectID="_1608723685" r:id="rId8"/>
         </w:object>
       </w:r>
-      <w:bookmarkStart w:id="0" w:name="_GoBack"/>
-      <w:bookmarkEnd w:id="0"/>
     </w:p>
     <w:p>
       <w:r>
@@ -1354,6 +1352,24 @@
           <w:sz w:val="16"/>
           <w:szCs w:val="16"/>
         </w:rPr>
+        <w:t xml:space="preserve">      "id": 1,</w:t>
+      </w:r>
+    </w:p>
+    <w:p>
+      <w:pPr>
+        <w:ind w:left="360"/>
+        <w:rPr>
+          <w:rFonts w:ascii="Courier New" w:hAnsi="Courier New" w:cs="Courier New"/>
+          <w:sz w:val="16"/>
+          <w:szCs w:val="16"/>
+        </w:rPr>
+      </w:pPr>
+      <w:r>
+        <w:rPr>
+          <w:rFonts w:ascii="Courier New" w:hAnsi="Courier New" w:cs="Courier New"/>
+          <w:sz w:val="16"/>
+          <w:szCs w:val="16"/>
+        </w:rPr>
         <w:tab/>
       </w:r>
       <w:r>
@@ -1617,6 +1633,41 @@
           <w:szCs w:val="16"/>
         </w:rPr>
         <w:tab/>
+        <w:t>"id": 2</w:t>
+      </w:r>
+      <w:r>
+        <w:rPr>
+          <w:rFonts w:ascii="Courier New" w:hAnsi="Courier New" w:cs="Courier New"/>
+          <w:sz w:val="16"/>
+          <w:szCs w:val="16"/>
+        </w:rPr>
+        <w:t>,</w:t>
+      </w:r>
+    </w:p>
+    <w:p>
+      <w:pPr>
+        <w:ind w:left="360"/>
+        <w:rPr>
+          <w:rFonts w:ascii="Courier New" w:hAnsi="Courier New" w:cs="Courier New"/>
+          <w:sz w:val="16"/>
+          <w:szCs w:val="16"/>
+        </w:rPr>
+      </w:pPr>
+      <w:r>
+        <w:rPr>
+          <w:rFonts w:ascii="Courier New" w:hAnsi="Courier New" w:cs="Courier New"/>
+          <w:sz w:val="16"/>
+          <w:szCs w:val="16"/>
+        </w:rPr>
+        <w:tab/>
+      </w:r>
+      <w:r>
+        <w:rPr>
+          <w:rFonts w:ascii="Courier New" w:hAnsi="Courier New" w:cs="Courier New"/>
+          <w:sz w:val="16"/>
+          <w:szCs w:val="16"/>
+        </w:rPr>
+        <w:tab/>
         <w:t>"baseUrl": "http://localhost:8082/balance",</w:t>
       </w:r>
     </w:p>
@@ -1770,6 +1821,7 @@
           <w:sz w:val="16"/>
           <w:szCs w:val="16"/>
         </w:rPr>
+        <w:lastRenderedPageBreak/>
         <w:tab/>
       </w:r>
       <w:r>
@@ -1824,7 +1876,6 @@
           <w:sz w:val="16"/>
           <w:szCs w:val="16"/>
         </w:rPr>
-        <w:lastRenderedPageBreak/>
         <w:tab/>
         <w:t>},</w:t>
       </w:r>
@@ -1846,6 +1897,41 @@
         </w:rPr>
         <w:tab/>
         <w:t>{</w:t>
+      </w:r>
+    </w:p>
+    <w:p>
+      <w:pPr>
+        <w:ind w:left="360"/>
+        <w:rPr>
+          <w:rFonts w:ascii="Courier New" w:hAnsi="Courier New" w:cs="Courier New"/>
+          <w:sz w:val="16"/>
+          <w:szCs w:val="16"/>
+        </w:rPr>
+      </w:pPr>
+      <w:r>
+        <w:rPr>
+          <w:rFonts w:ascii="Courier New" w:hAnsi="Courier New" w:cs="Courier New"/>
+          <w:sz w:val="16"/>
+          <w:szCs w:val="16"/>
+        </w:rPr>
+        <w:tab/>
+      </w:r>
+      <w:r>
+        <w:rPr>
+          <w:rFonts w:ascii="Courier New" w:hAnsi="Courier New" w:cs="Courier New"/>
+          <w:sz w:val="16"/>
+          <w:szCs w:val="16"/>
+        </w:rPr>
+        <w:tab/>
+        <w:t>"id": 3</w:t>
+      </w:r>
+      <w:r>
+        <w:rPr>
+          <w:rFonts w:ascii="Courier New" w:hAnsi="Courier New" w:cs="Courier New"/>
+          <w:sz w:val="16"/>
+          <w:szCs w:val="16"/>
+        </w:rPr>
+        <w:t>,</w:t>
       </w:r>
     </w:p>
     <w:p>
@@ -2404,95 +2490,26 @@
     <w:p>
       <w:pPr>
         <w:rPr>
-          <w:rFonts w:ascii="Courier New" w:hAnsi="Courier New" w:cs="Courier New"/>
-          <w:sz w:val="16"/>
-          <w:szCs w:val="16"/>
-        </w:rPr>
-      </w:pPr>
-      <w:r>
-        <w:rPr>
-          <w:rFonts w:ascii="Courier New" w:hAnsi="Courier New" w:cs="Courier New"/>
-          <w:sz w:val="16"/>
-          <w:szCs w:val="16"/>
-        </w:rPr>
-        <w:t xml:space="preserve">        String stepId = Generators.timeBasedGenerator().generate().toString();</w:t>
-      </w:r>
-    </w:p>
-    <w:p>
-      <w:pPr>
-        <w:rPr>
-          <w:rFonts w:ascii="Courier New" w:hAnsi="Courier New" w:cs="Courier New"/>
-          <w:sz w:val="16"/>
-          <w:szCs w:val="16"/>
-        </w:rPr>
-      </w:pPr>
-      <w:r>
-        <w:rPr>
-          <w:rFonts w:ascii="Courier New" w:hAnsi="Courier New" w:cs="Courier New"/>
-          <w:sz w:val="16"/>
-          <w:szCs w:val="16"/>
-        </w:rPr>
-        <w:t xml:space="preserve">        Step step = new Step(stepId, "Post transaction</w:t>
-      </w:r>
-      <w:r>
-        <w:rPr>
-          <w:rFonts w:ascii="Courier New" w:hAnsi="Courier New" w:cs="Courier New"/>
-          <w:sz w:val="16"/>
-          <w:szCs w:val="16"/>
-        </w:rPr>
-        <w:t xml:space="preserve"> with id " + id</w:t>
-      </w:r>
-      <w:r>
-        <w:rPr>
-          <w:rFonts w:ascii="Courier New" w:hAnsi="Courier New" w:cs="Courier New"/>
-          <w:sz w:val="16"/>
-          <w:szCs w:val="16"/>
-        </w:rPr>
-        <w:t xml:space="preserve">, </w:t>
-      </w:r>
-      <w:r>
-        <w:rPr>
-          <w:rFonts w:ascii="Courier New" w:hAnsi="Courier New" w:cs="Courier New"/>
-          <w:sz w:val="16"/>
-          <w:szCs w:val="16"/>
-        </w:rPr>
-        <w:t>"start", event);</w:t>
-      </w:r>
-    </w:p>
-    <w:p>
-      <w:pPr>
-        <w:rPr>
-          <w:rFonts w:ascii="Courier New" w:hAnsi="Courier New" w:cs="Courier New"/>
-          <w:sz w:val="16"/>
-          <w:szCs w:val="16"/>
-        </w:rPr>
-      </w:pPr>
-    </w:p>
-    <w:p>
-      <w:pPr>
-        <w:rPr>
-          <w:rFonts w:ascii="Courier New" w:hAnsi="Courier New" w:cs="Courier New"/>
-          <w:sz w:val="16"/>
-          <w:szCs w:val="16"/>
-        </w:rPr>
-      </w:pPr>
-      <w:r>
-        <w:rPr>
-          <w:rFonts w:ascii="Courier New" w:hAnsi="Courier New" w:cs="Courier New"/>
-          <w:sz w:val="16"/>
-          <w:szCs w:val="16"/>
-        </w:rPr>
-        <w:t xml:space="preserve">        eventRepository.save(event);</w:t>
-      </w:r>
-    </w:p>
-    <w:p>
-      <w:r>
-        <w:rPr>
-          <w:rFonts w:ascii="Courier New" w:hAnsi="Courier New" w:cs="Courier New"/>
-          <w:sz w:val="16"/>
-          <w:szCs w:val="16"/>
-        </w:rPr>
-        <w:t xml:space="preserve">        stepRepository.save(step);</w:t>
+          <w:rFonts w:ascii="Courier New" w:hAnsi="Courier New" w:cs="Courier New" w:hint="eastAsia"/>
+          <w:sz w:val="16"/>
+          <w:szCs w:val="16"/>
+        </w:rPr>
+      </w:pPr>
+      <w:r>
+        <w:rPr>
+          <w:rFonts w:ascii="Courier New" w:hAnsi="Courier New" w:cs="Courier New"/>
+          <w:sz w:val="16"/>
+          <w:szCs w:val="16"/>
+        </w:rPr>
+        <w:t xml:space="preserve">        </w:t>
+      </w:r>
+      <w:r>
+        <w:rPr>
+          <w:rFonts w:ascii="Courier New" w:hAnsi="Courier New" w:cs="Courier New"/>
+          <w:sz w:val="16"/>
+          <w:szCs w:val="16"/>
+        </w:rPr>
+        <w:t>eventRepository.save(event).subscribe();</w:t>
       </w:r>
     </w:p>
     <w:p/>
@@ -2856,42 +2873,181 @@
           <w:sz w:val="16"/>
           <w:szCs w:val="16"/>
         </w:rPr>
+        <w:t xml:space="preserve">                                logger.debug("Call " + stp.getTrxUrl() + " completed with </w:t>
+      </w:r>
+      <w:r>
+        <w:rPr>
+          <w:rFonts w:ascii="Courier New" w:hAnsi="Courier New" w:cs="Courier New"/>
+          <w:sz w:val="16"/>
+          <w:szCs w:val="16"/>
+        </w:rPr>
         <w:lastRenderedPageBreak/>
-        <w:t xml:space="preserve">                                logger.debug("Call " + stp.getTrxUrl() + " completed with response " + p.toString());</w:t>
-      </w:r>
-    </w:p>
-    <w:p>
-      <w:pPr>
-        <w:rPr>
-          <w:rFonts w:ascii="Courier New" w:hAnsi="Courier New" w:cs="Courier New"/>
-          <w:sz w:val="16"/>
-          <w:szCs w:val="16"/>
-        </w:rPr>
-      </w:pPr>
-      <w:r>
-        <w:rPr>
-          <w:rFonts w:ascii="Courier New" w:hAnsi="Courier New" w:cs="Courier New"/>
-          <w:sz w:val="16"/>
-          <w:szCs w:val="16"/>
-        </w:rPr>
-        <w:t xml:space="preserve">                                stp.setSubmitStatus("success");</w:t>
-      </w:r>
-    </w:p>
-    <w:p>
-      <w:pPr>
-        <w:rPr>
-          <w:rFonts w:ascii="Courier New" w:hAnsi="Courier New" w:cs="Courier New"/>
-          <w:sz w:val="16"/>
-          <w:szCs w:val="16"/>
-        </w:rPr>
-      </w:pPr>
-      <w:r>
-        <w:rPr>
-          <w:rFonts w:ascii="Courier New" w:hAnsi="Courier New" w:cs="Courier New"/>
-          <w:sz w:val="16"/>
-          <w:szCs w:val="16"/>
-        </w:rPr>
-        <w:t xml:space="preserve">                                // TODO save step status into event store</w:t>
+        <w:t>response " + p.toString());</w:t>
+      </w:r>
+    </w:p>
+    <w:p>
+      <w:pPr>
+        <w:rPr>
+          <w:rFonts w:ascii="Courier New" w:hAnsi="Courier New" w:cs="Courier New"/>
+          <w:sz w:val="16"/>
+          <w:szCs w:val="16"/>
+        </w:rPr>
+      </w:pPr>
+      <w:r>
+        <w:rPr>
+          <w:rFonts w:ascii="Courier New" w:hAnsi="Courier New" w:cs="Courier New"/>
+          <w:sz w:val="16"/>
+          <w:szCs w:val="16"/>
+        </w:rPr>
+        <w:t xml:space="preserve">                            </w:t>
+      </w:r>
+      <w:r>
+        <w:rPr>
+          <w:rFonts w:ascii="Courier New" w:hAnsi="Courier New" w:cs="Courier New"/>
+          <w:sz w:val="16"/>
+          <w:szCs w:val="16"/>
+        </w:rPr>
+        <w:t xml:space="preserve">    stp.setSubmitStatus("succeed</w:t>
+      </w:r>
+      <w:r>
+        <w:rPr>
+          <w:rFonts w:ascii="Courier New" w:hAnsi="Courier New" w:cs="Courier New"/>
+          <w:sz w:val="16"/>
+          <w:szCs w:val="16"/>
+        </w:rPr>
+        <w:t>");</w:t>
+      </w:r>
+    </w:p>
+    <w:p>
+      <w:pPr>
+        <w:rPr>
+          <w:rFonts w:ascii="Courier New" w:hAnsi="Courier New" w:cs="Courier New"/>
+          <w:sz w:val="16"/>
+          <w:szCs w:val="16"/>
+        </w:rPr>
+      </w:pPr>
+      <w:r>
+        <w:rPr>
+          <w:rFonts w:ascii="Courier New" w:hAnsi="Courier New" w:cs="Courier New"/>
+          <w:sz w:val="16"/>
+          <w:szCs w:val="16"/>
+        </w:rPr>
+        <w:t xml:space="preserve">        </w:t>
+      </w:r>
+      <w:r>
+        <w:rPr>
+          <w:rFonts w:ascii="Courier New" w:hAnsi="Courier New" w:cs="Courier New"/>
+          <w:sz w:val="16"/>
+          <w:szCs w:val="16"/>
+        </w:rPr>
+        <w:t xml:space="preserve">                        //</w:t>
+      </w:r>
+      <w:r>
+        <w:rPr>
+          <w:rFonts w:ascii="Courier New" w:hAnsi="Courier New" w:cs="Courier New"/>
+          <w:sz w:val="16"/>
+          <w:szCs w:val="16"/>
+        </w:rPr>
+        <w:t>save step status into event store</w:t>
+      </w:r>
+    </w:p>
+    <w:p>
+      <w:pPr>
+        <w:rPr>
+          <w:rFonts w:ascii="Courier New" w:hAnsi="Courier New" w:cs="Courier New"/>
+          <w:sz w:val="16"/>
+          <w:szCs w:val="16"/>
+        </w:rPr>
+      </w:pPr>
+      <w:r>
+        <w:rPr>
+          <w:rFonts w:ascii="Courier New" w:hAnsi="Courier New" w:cs="Courier New"/>
+          <w:sz w:val="16"/>
+          <w:szCs w:val="16"/>
+        </w:rPr>
+        <w:tab/>
+      </w:r>
+      <w:r>
+        <w:rPr>
+          <w:rFonts w:ascii="Courier New" w:hAnsi="Courier New" w:cs="Courier New"/>
+          <w:sz w:val="16"/>
+          <w:szCs w:val="16"/>
+        </w:rPr>
+        <w:tab/>
+      </w:r>
+      <w:r>
+        <w:rPr>
+          <w:rFonts w:ascii="Courier New" w:hAnsi="Courier New" w:cs="Courier New"/>
+          <w:sz w:val="16"/>
+          <w:szCs w:val="16"/>
+        </w:rPr>
+        <w:tab/>
+      </w:r>
+      <w:r>
+        <w:rPr>
+          <w:rFonts w:ascii="Courier New" w:hAnsi="Courier New" w:cs="Courier New"/>
+          <w:sz w:val="16"/>
+          <w:szCs w:val="16"/>
+        </w:rPr>
+        <w:tab/>
+      </w:r>
+      <w:r>
+        <w:rPr>
+          <w:rFonts w:ascii="Courier New" w:hAnsi="Courier New" w:cs="Courier New"/>
+          <w:sz w:val="16"/>
+          <w:szCs w:val="16"/>
+        </w:rPr>
+        <w:tab/>
+      </w:r>
+      <w:r>
+        <w:rPr>
+          <w:rFonts w:ascii="Courier New" w:hAnsi="Courier New" w:cs="Courier New"/>
+          <w:sz w:val="16"/>
+          <w:szCs w:val="16"/>
+        </w:rPr>
+        <w:tab/>
+      </w:r>
+      <w:r>
+        <w:rPr>
+          <w:rFonts w:ascii="Courier New" w:hAnsi="Courier New" w:cs="Courier New"/>
+          <w:sz w:val="16"/>
+          <w:szCs w:val="16"/>
+        </w:rPr>
+        <w:t>String stepId = Generators.timeBasedGenerator().generate().toString();</w:t>
+      </w:r>
+    </w:p>
+    <w:p>
+      <w:pPr>
+        <w:rPr>
+          <w:rFonts w:ascii="Courier New" w:hAnsi="Courier New" w:cs="Courier New"/>
+          <w:sz w:val="16"/>
+          <w:szCs w:val="16"/>
+        </w:rPr>
+      </w:pPr>
+      <w:r>
+        <w:rPr>
+          <w:rFonts w:ascii="Courier New" w:hAnsi="Courier New" w:cs="Courier New"/>
+          <w:sz w:val="16"/>
+          <w:szCs w:val="16"/>
+        </w:rPr>
+        <w:t xml:space="preserve">                                Step step = new Step(stepId, eventId, stp.getId(), "submit", "succeed");</w:t>
+      </w:r>
+    </w:p>
+    <w:p>
+      <w:pPr>
+        <w:rPr>
+          <w:rFonts w:ascii="Courier New" w:hAnsi="Courier New" w:cs="Courier New"/>
+          <w:sz w:val="16"/>
+          <w:szCs w:val="16"/>
+        </w:rPr>
+      </w:pPr>
+      <w:r>
+        <w:rPr>
+          <w:rFonts w:ascii="Courier New" w:hAnsi="Courier New" w:cs="Courier New"/>
+          <w:sz w:val="16"/>
+          <w:szCs w:val="16"/>
+        </w:rPr>
+        <w:t xml:space="preserve">                                stepRepository.save(step).subscribe();</w:t>
       </w:r>
     </w:p>
     <w:p>
@@ -2959,24 +3115,155 @@
           <w:sz w:val="16"/>
           <w:szCs w:val="16"/>
         </w:rPr>
-        <w:t xml:space="preserve">                                stp.setSubmitStatus("error");</w:t>
-      </w:r>
-    </w:p>
-    <w:p>
-      <w:pPr>
-        <w:rPr>
-          <w:rFonts w:ascii="Courier New" w:hAnsi="Courier New" w:cs="Courier New"/>
-          <w:sz w:val="16"/>
-          <w:szCs w:val="16"/>
-        </w:rPr>
-      </w:pPr>
-      <w:r>
-        <w:rPr>
-          <w:rFonts w:ascii="Courier New" w:hAnsi="Courier New" w:cs="Courier New"/>
-          <w:sz w:val="16"/>
-          <w:szCs w:val="16"/>
-        </w:rPr>
-        <w:t xml:space="preserve">                                // TODO save step status into event store</w:t>
+        <w:t xml:space="preserve">                          </w:t>
+      </w:r>
+      <w:r>
+        <w:rPr>
+          <w:rFonts w:ascii="Courier New" w:hAnsi="Courier New" w:cs="Courier New"/>
+          <w:sz w:val="16"/>
+          <w:szCs w:val="16"/>
+        </w:rPr>
+        <w:t xml:space="preserve">      stp.setSubmitStatus("fail</w:t>
+      </w:r>
+      <w:r>
+        <w:rPr>
+          <w:rFonts w:ascii="Courier New" w:hAnsi="Courier New" w:cs="Courier New"/>
+          <w:sz w:val="16"/>
+          <w:szCs w:val="16"/>
+        </w:rPr>
+        <w:t>");</w:t>
+      </w:r>
+    </w:p>
+    <w:p>
+      <w:pPr>
+        <w:rPr>
+          <w:rFonts w:ascii="Courier New" w:hAnsi="Courier New" w:cs="Courier New"/>
+          <w:sz w:val="16"/>
+          <w:szCs w:val="16"/>
+        </w:rPr>
+      </w:pPr>
+      <w:r>
+        <w:rPr>
+          <w:rFonts w:ascii="Courier New" w:hAnsi="Courier New" w:cs="Courier New"/>
+          <w:sz w:val="16"/>
+          <w:szCs w:val="16"/>
+        </w:rPr>
+        <w:t xml:space="preserve">        </w:t>
+      </w:r>
+      <w:r>
+        <w:rPr>
+          <w:rFonts w:ascii="Courier New" w:hAnsi="Courier New" w:cs="Courier New"/>
+          <w:sz w:val="16"/>
+          <w:szCs w:val="16"/>
+        </w:rPr>
+        <w:t xml:space="preserve">                        // </w:t>
+      </w:r>
+      <w:r>
+        <w:rPr>
+          <w:rFonts w:ascii="Courier New" w:hAnsi="Courier New" w:cs="Courier New"/>
+          <w:sz w:val="16"/>
+          <w:szCs w:val="16"/>
+        </w:rPr>
+        <w:t>save step status into event store</w:t>
+      </w:r>
+    </w:p>
+    <w:p>
+      <w:pPr>
+        <w:rPr>
+          <w:rFonts w:ascii="Courier New" w:hAnsi="Courier New" w:cs="Courier New"/>
+          <w:sz w:val="16"/>
+          <w:szCs w:val="16"/>
+        </w:rPr>
+      </w:pPr>
+      <w:r>
+        <w:rPr>
+          <w:rFonts w:ascii="Courier New" w:hAnsi="Courier New" w:cs="Courier New"/>
+          <w:sz w:val="16"/>
+          <w:szCs w:val="16"/>
+        </w:rPr>
+        <w:tab/>
+      </w:r>
+      <w:r>
+        <w:rPr>
+          <w:rFonts w:ascii="Courier New" w:hAnsi="Courier New" w:cs="Courier New"/>
+          <w:sz w:val="16"/>
+          <w:szCs w:val="16"/>
+        </w:rPr>
+        <w:tab/>
+      </w:r>
+      <w:r>
+        <w:rPr>
+          <w:rFonts w:ascii="Courier New" w:hAnsi="Courier New" w:cs="Courier New"/>
+          <w:sz w:val="16"/>
+          <w:szCs w:val="16"/>
+        </w:rPr>
+        <w:tab/>
+      </w:r>
+      <w:r>
+        <w:rPr>
+          <w:rFonts w:ascii="Courier New" w:hAnsi="Courier New" w:cs="Courier New"/>
+          <w:sz w:val="16"/>
+          <w:szCs w:val="16"/>
+        </w:rPr>
+        <w:tab/>
+      </w:r>
+      <w:r>
+        <w:rPr>
+          <w:rFonts w:ascii="Courier New" w:hAnsi="Courier New" w:cs="Courier New"/>
+          <w:sz w:val="16"/>
+          <w:szCs w:val="16"/>
+        </w:rPr>
+        <w:tab/>
+      </w:r>
+      <w:r>
+        <w:rPr>
+          <w:rFonts w:ascii="Courier New" w:hAnsi="Courier New" w:cs="Courier New"/>
+          <w:sz w:val="16"/>
+          <w:szCs w:val="16"/>
+        </w:rPr>
+        <w:tab/>
+      </w:r>
+      <w:r>
+        <w:rPr>
+          <w:rFonts w:ascii="Courier New" w:hAnsi="Courier New" w:cs="Courier New"/>
+          <w:sz w:val="16"/>
+          <w:szCs w:val="16"/>
+        </w:rPr>
+        <w:t>String stepId = Generators.timeBasedGenerator().generate().toString();</w:t>
+      </w:r>
+    </w:p>
+    <w:p>
+      <w:pPr>
+        <w:rPr>
+          <w:rFonts w:ascii="Courier New" w:hAnsi="Courier New" w:cs="Courier New"/>
+          <w:sz w:val="16"/>
+          <w:szCs w:val="16"/>
+        </w:rPr>
+      </w:pPr>
+      <w:r>
+        <w:rPr>
+          <w:rFonts w:ascii="Courier New" w:hAnsi="Courier New" w:cs="Courier New"/>
+          <w:sz w:val="16"/>
+          <w:szCs w:val="16"/>
+        </w:rPr>
+        <w:t xml:space="preserve">                                Step step = new Step(stepId, eventId, stp.getId(), "submit", "fail");</w:t>
+      </w:r>
+    </w:p>
+    <w:p>
+      <w:pPr>
+        <w:rPr>
+          <w:rFonts w:ascii="Courier New" w:hAnsi="Courier New" w:cs="Courier New"/>
+          <w:sz w:val="16"/>
+          <w:szCs w:val="16"/>
+        </w:rPr>
+      </w:pPr>
+      <w:r>
+        <w:rPr>
+          <w:rFonts w:ascii="Courier New" w:hAnsi="Courier New" w:cs="Courier New"/>
+          <w:sz w:val="16"/>
+          <w:szCs w:val="16"/>
+        </w:rPr>
+        <w:t xml:space="preserve">                                stepRepository.save(step).subscribe();</w:t>
       </w:r>
     </w:p>
     <w:p>
@@ -3301,7 +3588,23 @@
           <w:sz w:val="16"/>
           <w:szCs w:val="16"/>
         </w:rPr>
-        <w:t xml:space="preserve">                .then(Mono.defer(() -&gt; constructReturnMessage(services)));</w:t>
+        <w:t xml:space="preserve">                .then(Mono.defer(() -&gt; </w:t>
+      </w:r>
+      <w:r>
+        <w:rPr>
+          <w:rFonts w:ascii="Courier New" w:hAnsi="Courier New" w:cs="Courier New"/>
+          <w:sz w:val="16"/>
+          <w:szCs w:val="16"/>
+        </w:rPr>
+        <w:t>saveEventStatus(event, services)</w:t>
+      </w:r>
+      <w:r>
+        <w:rPr>
+          <w:rFonts w:ascii="Courier New" w:hAnsi="Courier New" w:cs="Courier New"/>
+          <w:sz w:val="16"/>
+          <w:szCs w:val="16"/>
+        </w:rPr>
+        <w:t>));</w:t>
       </w:r>
     </w:p>
     <w:p>
@@ -3405,7 +3708,7 @@
         <w:rPr>
           <w:rStyle w:val="ad"/>
         </w:rPr>
-        <w:t>22</w:t>
+        <w:t>24</w:t>
       </w:r>
       <w:r>
         <w:rPr>
@@ -3501,16 +3804,64 @@
         <w:rPr>
           <w:rFonts w:hint="eastAsia"/>
         </w:rPr>
+        <w:t>backservice1/2/3</w:t>
+      </w:r>
+      <w:r>
+        <w:rPr>
+          <w:rFonts w:hint="eastAsia"/>
+        </w:rPr>
+        <w:t>数据库</w:t>
+      </w:r>
+      <w:r>
+        <w:rPr>
+          <w:rFonts w:hint="eastAsia"/>
+        </w:rPr>
+        <w:t>都</w:t>
+      </w:r>
+      <w:r>
+        <w:rPr>
+          <w:rFonts w:hint="eastAsia"/>
+        </w:rPr>
+        <w:t>使用</w:t>
+      </w:r>
+      <w:r>
+        <w:rPr>
+          <w:rFonts w:hint="eastAsia"/>
+        </w:rPr>
+        <w:t>M</w:t>
+      </w:r>
+      <w:r>
+        <w:t>ySQL</w:t>
+      </w:r>
+      <w:r>
+        <w:rPr>
+          <w:rFonts w:hint="eastAsia"/>
+        </w:rPr>
+        <w:t>。</w:t>
+      </w:r>
+      <w:r>
+        <w:t>E</w:t>
+      </w:r>
+      <w:r>
+        <w:rPr>
+          <w:rFonts w:hint="eastAsia"/>
+        </w:rPr>
+        <w:t xml:space="preserve">vent </w:t>
+      </w:r>
+      <w:r>
+        <w:t>Store</w:t>
+      </w:r>
+      <w:r>
+        <w:rPr>
+          <w:rFonts w:hint="eastAsia"/>
+        </w:rPr>
         <w:t>数据库使用</w:t>
       </w:r>
       <w:r>
         <w:rPr>
           <w:rFonts w:hint="eastAsia"/>
         </w:rPr>
-        <w:t>M</w:t>
-      </w:r>
-      <w:r>
-        <w:t>ySQL</w:t>
+        <w:t>MongoDB</w:t>
       </w:r>
       <w:r>
         <w:rPr>
@@ -3518,6 +3869,134 @@
         </w:rPr>
         <w:t>。</w:t>
       </w:r>
+    </w:p>
+    <w:p>
+      <w:pPr>
+        <w:jc w:val="left"/>
+      </w:pPr>
+    </w:p>
+    <w:p>
+      <w:pPr>
+        <w:jc w:val="left"/>
+        <w:rPr>
+          <w:rStyle w:val="ae"/>
+        </w:rPr>
+      </w:pPr>
+      <w:r>
+        <w:rPr>
+          <w:rStyle w:val="ae"/>
+        </w:rPr>
+        <w:t>附，</w:t>
+      </w:r>
+      <w:r>
+        <w:rPr>
+          <w:rStyle w:val="ae"/>
+          <w:rFonts w:hint="eastAsia"/>
+        </w:rPr>
+        <w:t>Event Store</w:t>
+      </w:r>
+      <w:r>
+        <w:rPr>
+          <w:rStyle w:val="ae"/>
+          <w:rFonts w:hint="eastAsia"/>
+        </w:rPr>
+        <w:t>数据存贮样本：</w:t>
+      </w:r>
+    </w:p>
+    <w:p>
+      <w:pPr>
+        <w:jc w:val="left"/>
+      </w:pPr>
+      <w:r>
+        <w:rPr>
+          <w:noProof/>
+        </w:rPr>
+        <w:drawing>
+          <wp:inline distT="0" distB="0" distL="0" distR="0" wp14:anchorId="2736F7D0" wp14:editId="0C32FD31">
+            <wp:extent cx="5274310" cy="2727960"/>
+            <wp:effectExtent l="0" t="0" r="2540" b="0"/>
+            <wp:docPr id="1" name="图片 1"/>
+            <wp:cNvGraphicFramePr>
+              <a:graphicFrameLocks xmlns:a="http://schemas.openxmlformats.org/drawingml/2006/main" noChangeAspect="1"/>
+            </wp:cNvGraphicFramePr>
+            <a:graphic xmlns:a="http://schemas.openxmlformats.org/drawingml/2006/main">
+              <a:graphicData uri="http://schemas.openxmlformats.org/drawingml/2006/picture">
+                <pic:pic xmlns:pic="http://schemas.openxmlformats.org/drawingml/2006/picture">
+                  <pic:nvPicPr>
+                    <pic:cNvPr id="1" name=""/>
+                    <pic:cNvPicPr/>
+                  </pic:nvPicPr>
+                  <pic:blipFill>
+                    <a:blip r:embed="rId12"/>
+                    <a:stretch>
+                      <a:fillRect/>
+                    </a:stretch>
+                  </pic:blipFill>
+                  <pic:spPr>
+                    <a:xfrm>
+                      <a:off x="0" y="0"/>
+                      <a:ext cx="5274310" cy="2727960"/>
+                    </a:xfrm>
+                    <a:prstGeom prst="rect">
+                      <a:avLst/>
+                    </a:prstGeom>
+                  </pic:spPr>
+                </pic:pic>
+              </a:graphicData>
+            </a:graphic>
+          </wp:inline>
+        </w:drawing>
+      </w:r>
+    </w:p>
+    <w:p>
+      <w:pPr>
+        <w:jc w:val="left"/>
+        <w:rPr>
+          <w:rFonts w:hint="eastAsia"/>
+        </w:rPr>
+      </w:pPr>
+      <w:r>
+        <w:rPr>
+          <w:noProof/>
+        </w:rPr>
+        <w:drawing>
+          <wp:inline distT="0" distB="0" distL="0" distR="0" wp14:anchorId="6154B970" wp14:editId="309F5C4C">
+            <wp:extent cx="5274310" cy="2729865"/>
+            <wp:effectExtent l="0" t="0" r="2540" b="0"/>
+            <wp:docPr id="2" name="图片 2"/>
+            <wp:cNvGraphicFramePr>
+              <a:graphicFrameLocks xmlns:a="http://schemas.openxmlformats.org/drawingml/2006/main" noChangeAspect="1"/>
+            </wp:cNvGraphicFramePr>
+            <a:graphic xmlns:a="http://schemas.openxmlformats.org/drawingml/2006/main">
+              <a:graphicData uri="http://schemas.openxmlformats.org/drawingml/2006/picture">
+                <pic:pic xmlns:pic="http://schemas.openxmlformats.org/drawingml/2006/picture">
+                  <pic:nvPicPr>
+                    <pic:cNvPr id="1" name=""/>
+                    <pic:cNvPicPr/>
+                  </pic:nvPicPr>
+                  <pic:blipFill>
+                    <a:blip r:embed="rId13"/>
+                    <a:stretch>
+                      <a:fillRect/>
+                    </a:stretch>
+                  </pic:blipFill>
+                  <pic:spPr>
+                    <a:xfrm>
+                      <a:off x="0" y="0"/>
+                      <a:ext cx="5274310" cy="2729865"/>
+                    </a:xfrm>
+                    <a:prstGeom prst="rect">
+                      <a:avLst/>
+                    </a:prstGeom>
+                  </pic:spPr>
+                </pic:pic>
+              </a:graphicData>
+            </a:graphic>
+          </wp:inline>
+        </w:drawing>
+      </w:r>
+      <w:bookmarkStart w:id="0" w:name="_GoBack"/>
+      <w:bookmarkEnd w:id="0"/>
     </w:p>
     <w:sectPr>
       <w:pgSz w:w="11906" w:h="16838"/>
@@ -4549,6 +5028,20 @@
       <w:u w:val="single"/>
     </w:rPr>
   </w:style>
+  <w:style w:type="character" w:styleId="ae">
+    <w:name w:val="Intense Reference"/>
+    <w:basedOn w:val="a0"/>
+    <w:uiPriority w:val="32"/>
+    <w:qFormat/>
+    <w:rsid w:val="003040F7"/>
+    <w:rPr>
+      <w:b/>
+      <w:bCs/>
+      <w:smallCaps/>
+      <w:color w:val="5B9BD5" w:themeColor="accent1"/>
+      <w:spacing w:val="5"/>
+    </w:rPr>
+  </w:style>
 </w:styles>
 </file>
 

</xml_diff>